<commit_message>
Completed Analyze Risk& Return(DART Model)
</commit_message>
<xml_diff>
--- a/INFS702-Assignment2/Week2 submit/Analyse DART model( Risk & Transparency).docx
+++ b/INFS702-Assignment2/Week2 submit/Analyse DART model( Risk & Transparency).docx
@@ -1,6 +1,6 @@
 
 <file path=word/document.xml><?xml version="1.0" encoding="utf-8"?>
-<w:document xmlns:wpc="http://schemas.microsoft.com/office/word/2010/wordprocessingCanvas" xmlns:mc="http://schemas.openxmlformats.org/markup-compatibility/2006" xmlns:o="urn:schemas-microsoft-com:office:office" xmlns:r="http://schemas.openxmlformats.org/officeDocument/2006/relationships" xmlns:m="http://schemas.openxmlformats.org/officeDocument/2006/math" xmlns:v="urn:schemas-microsoft-com:vml" xmlns:wp14="http://schemas.microsoft.com/office/word/2010/wordprocessingDrawing" xmlns:wp="http://schemas.openxmlformats.org/drawingml/2006/wordprocessingDrawing" xmlns:w10="urn:schemas-microsoft-com:office:word" xmlns:w="http://schemas.openxmlformats.org/wordprocessingml/2006/main" xmlns:w14="http://schemas.microsoft.com/office/word/2010/wordml" xmlns:w15="http://schemas.microsoft.com/office/word/2012/wordml" xmlns:wpg="http://schemas.microsoft.com/office/word/2010/wordprocessingGroup" xmlns:wpi="http://schemas.microsoft.com/office/word/2010/wordprocessingInk" xmlns:wne="http://schemas.microsoft.com/office/word/2006/wordml" xmlns:wps="http://schemas.microsoft.com/office/word/2010/wordprocessingShape" mc:Ignorable="w14 w15 wp14">
+<w:document xmlns:wpc="http://schemas.microsoft.com/office/word/2010/wordprocessingCanvas" xmlns:cx="http://schemas.microsoft.com/office/drawing/2014/chartex" xmlns:mc="http://schemas.openxmlformats.org/markup-compatibility/2006" xmlns:o="urn:schemas-microsoft-com:office:office" xmlns:r="http://schemas.openxmlformats.org/officeDocument/2006/relationships" xmlns:m="http://schemas.openxmlformats.org/officeDocument/2006/math" xmlns:v="urn:schemas-microsoft-com:vml" xmlns:wp14="http://schemas.microsoft.com/office/word/2010/wordprocessingDrawing" xmlns:wp="http://schemas.openxmlformats.org/drawingml/2006/wordprocessingDrawing" xmlns:w10="urn:schemas-microsoft-com:office:word" xmlns:w="http://schemas.openxmlformats.org/wordprocessingml/2006/main" xmlns:w14="http://schemas.microsoft.com/office/word/2010/wordml" xmlns:w15="http://schemas.microsoft.com/office/word/2012/wordml" xmlns:w16se="http://schemas.microsoft.com/office/word/2015/wordml/symex" xmlns:wpg="http://schemas.microsoft.com/office/word/2010/wordprocessingGroup" xmlns:wpi="http://schemas.microsoft.com/office/word/2010/wordprocessingInk" xmlns:wne="http://schemas.microsoft.com/office/word/2006/wordml" xmlns:wps="http://schemas.microsoft.com/office/word/2010/wordprocessingShape" mc:Ignorable="w14 w15 w16se wp14">
   <w:body>
     <w:p>
       <w:pPr>
@@ -21,429 +21,6 @@
       </w:r>
     </w:p>
     <w:p>
-      <w:r>
-        <w:t xml:space="preserve">*Supplement Information (based on </w:t>
-      </w:r>
-      <w:hyperlink r:id="rId5" w:history="1">
-        <w:r>
-          <w:rPr>
-            <w:rStyle w:val="Hyperlink"/>
-          </w:rPr>
-          <w:t>https://www.ju</w:t>
-        </w:r>
-        <w:r>
-          <w:rPr>
-            <w:rStyle w:val="Hyperlink"/>
-          </w:rPr>
-          <w:t>p</w:t>
-        </w:r>
-        <w:r>
-          <w:rPr>
-            <w:rStyle w:val="Hyperlink"/>
-          </w:rPr>
-          <w:t>viec.vn/</w:t>
-        </w:r>
-      </w:hyperlink>
-      <w:r>
-        <w:t xml:space="preserve"> </w:t>
-      </w:r>
-      <w:r>
-        <w:t>could be used for referencing for another part):</w:t>
-      </w:r>
-    </w:p>
-    <w:p>
-      <w:pPr>
-        <w:pStyle w:val="ListParagraph"/>
-        <w:numPr>
-          <w:ilvl w:val="0"/>
-          <w:numId w:val="3"/>
-        </w:numPr>
-      </w:pPr>
-      <w:r>
-        <w:t>According to frame work of Go-Clean Service at Indonesia. B</w:t>
-      </w:r>
-      <w:r>
-        <w:t>ased on t</w:t>
-      </w:r>
-      <w:r>
-        <w:t>he market and the needs in Vietn</w:t>
-      </w:r>
-      <w:r>
-        <w:t>am</w:t>
-      </w:r>
-      <w:r>
-        <w:t xml:space="preserve"> ,our company client decide to operate 3 type of cleaning services:</w:t>
-      </w:r>
-    </w:p>
-    <w:p>
-      <w:pPr>
-        <w:pStyle w:val="ListParagraph"/>
-        <w:numPr>
-          <w:ilvl w:val="0"/>
-          <w:numId w:val="4"/>
-        </w:numPr>
-      </w:pPr>
-      <w:r>
-        <w:t xml:space="preserve">Help by time: </w:t>
-      </w:r>
-      <w:r>
-        <w:t xml:space="preserve">with </w:t>
-      </w:r>
-      <w:r>
-        <w:t>two</w:t>
-      </w:r>
-      <w:r>
-        <w:t xml:space="preserve"> options: </w:t>
-      </w:r>
-      <w:hyperlink r:id="rId6" w:history="1">
-        <w:r>
-          <w:rPr>
-            <w:rStyle w:val="Hyperlink"/>
-          </w:rPr>
-          <w:t>https:/www.jupviec.vn/giup-viec-theo-gio</w:t>
-        </w:r>
-      </w:hyperlink>
-    </w:p>
-    <w:p>
-      <w:pPr>
-        <w:pStyle w:val="ListParagraph"/>
-        <w:numPr>
-          <w:ilvl w:val="0"/>
-          <w:numId w:val="5"/>
-        </w:numPr>
-      </w:pPr>
-      <w:r>
-        <w:t>1,722,000 VND / month</w:t>
-      </w:r>
-    </w:p>
-    <w:p>
-      <w:pPr>
-        <w:pStyle w:val="ListParagraph"/>
-        <w:ind w:left="2160"/>
-      </w:pPr>
-      <w:r>
-        <w:t>3.5 hours / session x 12 sessions / month</w:t>
-      </w:r>
-      <w:r>
-        <w:t>.</w:t>
-      </w:r>
-    </w:p>
-    <w:p>
-      <w:pPr>
-        <w:pStyle w:val="ListParagraph"/>
-        <w:numPr>
-          <w:ilvl w:val="0"/>
-          <w:numId w:val="5"/>
-        </w:numPr>
-      </w:pPr>
-      <w:r>
-        <w:t>3,108,000</w:t>
-      </w:r>
-      <w:r>
-        <w:t xml:space="preserve"> VND</w:t>
-      </w:r>
-      <w:r>
-        <w:t xml:space="preserve"> / month</w:t>
-      </w:r>
-    </w:p>
-    <w:p>
-      <w:pPr>
-        <w:pStyle w:val="ListParagraph"/>
-        <w:ind w:left="2160"/>
-      </w:pPr>
-      <w:r>
-        <w:t>3.5 hours / session x 24 sessions / month</w:t>
-      </w:r>
-    </w:p>
-    <w:p>
-      <w:pPr>
-        <w:pStyle w:val="ListParagraph"/>
-        <w:numPr>
-          <w:ilvl w:val="0"/>
-          <w:numId w:val="5"/>
-        </w:numPr>
-      </w:pPr>
-      <w:r>
-        <w:t>Advantages:</w:t>
-      </w:r>
-    </w:p>
-    <w:p>
-      <w:pPr>
-        <w:pStyle w:val="ListParagraph"/>
-        <w:ind w:left="2160"/>
-      </w:pPr>
-      <w:r>
-        <w:t>-</w:t>
-      </w:r>
-      <w:r>
-        <w:t xml:space="preserve"> </w:t>
-      </w:r>
-      <w:r>
-        <w:t>No cost for accommodation, travel, Tet bonus for maids. Savings on average 3 million / month</w:t>
-      </w:r>
-    </w:p>
-    <w:p>
-      <w:pPr>
-        <w:pStyle w:val="ListParagraph"/>
-        <w:ind w:left="2160"/>
-      </w:pPr>
-      <w:r>
-        <w:t>-</w:t>
-      </w:r>
-      <w:r>
-        <w:t>Does not affect family life</w:t>
-      </w:r>
-    </w:p>
-    <w:p>
-      <w:pPr>
-        <w:pStyle w:val="ListParagraph"/>
-        <w:ind w:left="2160"/>
-      </w:pPr>
-      <w:r>
-        <w:t>-</w:t>
-      </w:r>
-      <w:r>
-        <w:t>The baby is not affected by the voice, the habit of the maid</w:t>
-      </w:r>
-    </w:p>
-    <w:p>
-      <w:pPr>
-        <w:pStyle w:val="ListParagraph"/>
-        <w:ind w:left="2160"/>
-      </w:pPr>
-      <w:r>
-        <w:t>-</w:t>
-      </w:r>
-      <w:r>
-        <w:t>Not dependent on a single maid</w:t>
-      </w:r>
-      <w:r>
-        <w:t xml:space="preserve">. </w:t>
-      </w:r>
-    </w:p>
-    <w:p>
-      <w:pPr>
-        <w:pStyle w:val="ListParagraph"/>
-        <w:numPr>
-          <w:ilvl w:val="0"/>
-          <w:numId w:val="4"/>
-        </w:numPr>
-      </w:pPr>
-      <w:r>
-        <w:t>Help from the morning to evening:</w:t>
-      </w:r>
-      <w:r>
-        <w:t xml:space="preserve"> </w:t>
-      </w:r>
-      <w:r>
-        <w:t>with two options:</w:t>
-      </w:r>
-    </w:p>
-    <w:p>
-      <w:pPr>
-        <w:pStyle w:val="ListParagraph"/>
-        <w:numPr>
-          <w:ilvl w:val="0"/>
-          <w:numId w:val="5"/>
-        </w:numPr>
-      </w:pPr>
-      <w:r>
-        <w:t>VND 5,800,000 / month</w:t>
-      </w:r>
-    </w:p>
-    <w:p>
-      <w:pPr>
-        <w:pStyle w:val="ListParagraph"/>
-        <w:ind w:left="2160"/>
-      </w:pPr>
-      <w:r>
-        <w:t>Contract&gt; 3 months</w:t>
-      </w:r>
-    </w:p>
-    <w:p>
-      <w:pPr>
-        <w:pStyle w:val="ListParagraph"/>
-        <w:numPr>
-          <w:ilvl w:val="0"/>
-          <w:numId w:val="5"/>
-        </w:numPr>
-      </w:pPr>
-      <w:r>
-        <w:t>VND 6,000,000 / month</w:t>
-      </w:r>
-    </w:p>
-    <w:p>
-      <w:pPr>
-        <w:pStyle w:val="ListParagraph"/>
-        <w:ind w:left="2160"/>
-      </w:pPr>
-      <w:r>
-        <w:t>Contract ≤ 3 months</w:t>
-      </w:r>
-    </w:p>
-    <w:p>
-      <w:pPr>
-        <w:pStyle w:val="ListParagraph"/>
-        <w:numPr>
-          <w:ilvl w:val="0"/>
-          <w:numId w:val="5"/>
-        </w:numPr>
-      </w:pPr>
-      <w:r>
-        <w:t>Advantages:</w:t>
-      </w:r>
-    </w:p>
-    <w:p>
-      <w:pPr>
-        <w:pStyle w:val="ListParagraph"/>
-        <w:ind w:left="2160"/>
-      </w:pPr>
-      <w:r>
-        <w:t>-</w:t>
-      </w:r>
-      <w:r>
-        <w:t xml:space="preserve"> </w:t>
-      </w:r>
-      <w:r>
-        <w:t>Assist in the time frame required by customers</w:t>
-      </w:r>
-      <w:r>
-        <w:t>.</w:t>
-      </w:r>
-    </w:p>
-    <w:p>
-      <w:pPr>
-        <w:pStyle w:val="ListParagraph"/>
-        <w:ind w:left="2160"/>
-      </w:pPr>
-      <w:r>
-        <w:t>-</w:t>
-      </w:r>
-      <w:r>
-        <w:t>The maid full of records, good personalities</w:t>
-      </w:r>
-      <w:r>
-        <w:t>.</w:t>
-      </w:r>
-    </w:p>
-    <w:p>
-      <w:pPr>
-        <w:pStyle w:val="ListParagraph"/>
-        <w:ind w:left="2160"/>
-      </w:pPr>
-      <w:r>
-        <w:t>-</w:t>
-      </w:r>
-      <w:r>
-        <w:t xml:space="preserve">Recruited by </w:t>
-      </w:r>
-      <w:r>
-        <w:t>Go-Clean</w:t>
-      </w:r>
-      <w:r>
-        <w:t>, management, training</w:t>
-      </w:r>
-      <w:r>
-        <w:t>.</w:t>
-      </w:r>
-    </w:p>
-    <w:p>
-      <w:pPr>
-        <w:pStyle w:val="ListParagraph"/>
-        <w:ind w:left="2160"/>
-      </w:pPr>
-      <w:r>
-        <w:t>-</w:t>
-      </w:r>
-      <w:r>
-        <w:t>Does not affect family life</w:t>
-      </w:r>
-      <w:r>
-        <w:t>.</w:t>
-      </w:r>
-    </w:p>
-    <w:p>
-      <w:pPr>
-        <w:pStyle w:val="ListParagraph"/>
-        <w:ind w:left="2160"/>
-      </w:pPr>
-      <w:r>
-        <w:t>-</w:t>
-      </w:r>
-      <w:r>
-        <w:t>Save time, save money</w:t>
-      </w:r>
-      <w:r>
-        <w:t>.</w:t>
-      </w:r>
-    </w:p>
-    <w:p>
-      <w:pPr>
-        <w:pStyle w:val="ListParagraph"/>
-        <w:numPr>
-          <w:ilvl w:val="0"/>
-          <w:numId w:val="4"/>
-        </w:numPr>
-      </w:pPr>
-      <w:r>
-        <w:t>Industrial hygiene after construction</w:t>
-      </w:r>
-      <w:r>
-        <w:t>:</w:t>
-      </w:r>
-    </w:p>
-    <w:p>
-      <w:pPr>
-        <w:pStyle w:val="ListParagraph"/>
-        <w:numPr>
-          <w:ilvl w:val="0"/>
-          <w:numId w:val="5"/>
-        </w:numPr>
-      </w:pPr>
-      <w:r>
-        <w:t>Advantages:</w:t>
-      </w:r>
-    </w:p>
-    <w:p>
-      <w:pPr>
-        <w:pStyle w:val="ListParagraph"/>
-        <w:ind w:left="2160"/>
-      </w:pPr>
-      <w:r>
-        <w:t>-</w:t>
-      </w:r>
-      <w:r>
-        <w:t xml:space="preserve"> </w:t>
-      </w:r>
-      <w:r>
-        <w:t>Workers are trained cleaning skills according to foreign standards</w:t>
-      </w:r>
-    </w:p>
-    <w:p>
-      <w:pPr>
-        <w:pStyle w:val="ListParagraph"/>
-        <w:ind w:left="2160"/>
-      </w:pPr>
-      <w:r>
-        <w:t>-</w:t>
-      </w:r>
-      <w:r>
-        <w:t>Use genuine imported cleaning chemicals, no health effects, no damage to furniture</w:t>
-      </w:r>
-    </w:p>
-    <w:p>
-      <w:pPr>
-        <w:pStyle w:val="ListParagraph"/>
-        <w:ind w:left="2160"/>
-      </w:pPr>
-      <w:r>
-        <w:t>-</w:t>
-      </w:r>
-      <w:r>
-        <w:t>Warranty of all services. Insurance in case of damage to furniture</w:t>
-      </w:r>
-    </w:p>
-    <w:p>
       <w:pPr>
         <w:pStyle w:val="ListParagraph"/>
         <w:numPr>
@@ -469,17 +46,6 @@
         <w:t>During the process of operating Go-Clean service, our team are going to define many cases of risk and recovery methods to guarantee all rights of customer:</w:t>
       </w:r>
     </w:p>
-    <w:p>
-      <w:pPr>
-        <w:pStyle w:val="ListParagraph"/>
-      </w:pPr>
-    </w:p>
-    <w:p>
-      <w:pPr>
-        <w:pStyle w:val="ListParagraph"/>
-      </w:pPr>
-    </w:p>
-    <w:p/>
     <w:tbl>
       <w:tblPr>
         <w:tblStyle w:val="TableGrid"/>
@@ -518,7 +84,6 @@
                 <w:sz w:val="28"/>
                 <w:szCs w:val="28"/>
               </w:rPr>
-              <w:lastRenderedPageBreak/>
               <w:t>Category</w:t>
             </w:r>
           </w:p>
@@ -671,11 +236,9 @@
               <w:pStyle w:val="ListParagraph"/>
               <w:ind w:left="0"/>
             </w:pPr>
-            <w:proofErr w:type="spellStart"/>
-            <w:r>
-              <w:t>Lost</w:t>
-            </w:r>
-            <w:proofErr w:type="spellEnd"/>
+            <w:r>
+              <w:t>Loss</w:t>
+            </w:r>
             <w:r>
               <w:t xml:space="preserve"> of database server</w:t>
             </w:r>
@@ -720,6 +283,27 @@
               <w:pStyle w:val="ListParagraph"/>
               <w:ind w:left="0"/>
             </w:pPr>
+            <w:r>
+              <w:t>-</w:t>
+            </w:r>
+            <w:r>
+              <w:t>Backup file on server weekly</w:t>
+            </w:r>
+            <w:r>
+              <w:t xml:space="preserve">. </w:t>
+            </w:r>
+          </w:p>
+          <w:p>
+            <w:pPr>
+              <w:pStyle w:val="ListParagraph"/>
+              <w:ind w:left="0"/>
+            </w:pPr>
+            <w:r>
+              <w:t>-</w:t>
+            </w:r>
+            <w:r>
+              <w:t>Recover data</w:t>
+            </w:r>
           </w:p>
         </w:tc>
       </w:tr>
@@ -752,7 +336,7 @@
               <w:ind w:left="0"/>
             </w:pPr>
             <w:r>
-              <w:t>Lost  mobile connection</w:t>
+              <w:t>Application has stopped working or errors.</w:t>
             </w:r>
           </w:p>
         </w:tc>
@@ -793,6 +377,9 @@
               <w:pStyle w:val="ListParagraph"/>
               <w:ind w:left="0"/>
             </w:pPr>
+            <w:r>
+              <w:t>-Call hotline to take helps immediately.</w:t>
+            </w:r>
           </w:p>
         </w:tc>
       </w:tr>
@@ -836,7 +423,13 @@
               <w:ind w:left="0"/>
             </w:pPr>
             <w:r>
-              <w:t>Lost password</w:t>
+              <w:t xml:space="preserve">Lost </w:t>
+            </w:r>
+            <w:r>
+              <w:t xml:space="preserve">account </w:t>
+            </w:r>
+            <w:r>
+              <w:t>password</w:t>
             </w:r>
           </w:p>
         </w:tc>
@@ -850,7 +443,7 @@
               <w:ind w:left="0"/>
             </w:pPr>
             <w:r>
-              <w:t>Low</w:t>
+              <w:t>Medium</w:t>
             </w:r>
           </w:p>
         </w:tc>
@@ -863,6 +456,9 @@
               <w:pStyle w:val="ListParagraph"/>
               <w:ind w:left="0"/>
             </w:pPr>
+            <w:r>
+              <w:t>Medium</w:t>
+            </w:r>
           </w:p>
         </w:tc>
         <w:tc>
@@ -874,6 +470,9 @@
               <w:pStyle w:val="ListParagraph"/>
               <w:ind w:left="0"/>
             </w:pPr>
+            <w:r>
+              <w:t>-Send email or SMS to service to reset password</w:t>
+            </w:r>
           </w:p>
         </w:tc>
       </w:tr>
@@ -940,8 +539,9 @@
               <w:pStyle w:val="ListParagraph"/>
               <w:ind w:left="0"/>
             </w:pPr>
-            <w:bookmarkStart w:id="0" w:name="_GoBack"/>
-            <w:bookmarkEnd w:id="0"/>
+            <w:r>
+              <w:t>High</w:t>
+            </w:r>
           </w:p>
         </w:tc>
         <w:tc>
@@ -953,6 +553,9 @@
               <w:pStyle w:val="ListParagraph"/>
               <w:ind w:left="0"/>
             </w:pPr>
+            <w:r>
+              <w:t>Low</w:t>
+            </w:r>
           </w:p>
         </w:tc>
         <w:tc>
@@ -964,6 +567,21 @@
               <w:pStyle w:val="ListParagraph"/>
               <w:ind w:left="0"/>
             </w:pPr>
+            <w:r>
+              <w:t>-Compensat</w:t>
+            </w:r>
+            <w:r>
+              <w:t>e</w:t>
+            </w:r>
+            <w:r>
+              <w:t xml:space="preserve"> </w:t>
+            </w:r>
+            <w:r>
+              <w:t>for</w:t>
+            </w:r>
+            <w:r>
+              <w:t xml:space="preserve"> client base on level of damaged</w:t>
+            </w:r>
           </w:p>
         </w:tc>
       </w:tr>
@@ -1009,6 +627,9 @@
               <w:pStyle w:val="ListParagraph"/>
               <w:ind w:left="0"/>
             </w:pPr>
+            <w:r>
+              <w:t>High</w:t>
+            </w:r>
           </w:p>
         </w:tc>
         <w:tc>
@@ -1020,6 +641,9 @@
               <w:pStyle w:val="ListParagraph"/>
               <w:ind w:left="0"/>
             </w:pPr>
+            <w:r>
+              <w:t>Low</w:t>
+            </w:r>
           </w:p>
         </w:tc>
         <w:tc>
@@ -1031,6 +655,9 @@
               <w:pStyle w:val="ListParagraph"/>
               <w:ind w:left="0"/>
             </w:pPr>
+            <w:r>
+              <w:t>-Contact the service to refund the money</w:t>
+            </w:r>
           </w:p>
         </w:tc>
       </w:tr>
@@ -1082,6 +709,9 @@
               <w:pStyle w:val="ListParagraph"/>
               <w:ind w:left="0"/>
             </w:pPr>
+            <w:r>
+              <w:t>High</w:t>
+            </w:r>
           </w:p>
         </w:tc>
         <w:tc>
@@ -1093,6 +723,9 @@
               <w:pStyle w:val="ListParagraph"/>
               <w:ind w:left="0"/>
             </w:pPr>
+            <w:r>
+              <w:t>Low</w:t>
+            </w:r>
           </w:p>
         </w:tc>
         <w:tc>
@@ -1104,6 +737,27 @@
               <w:pStyle w:val="ListParagraph"/>
               <w:ind w:left="0"/>
             </w:pPr>
+            <w:r>
+              <w:t>-Each employee must sign the constraint about ethical job.</w:t>
+            </w:r>
+          </w:p>
+          <w:p>
+            <w:pPr>
+              <w:pStyle w:val="ListParagraph"/>
+              <w:ind w:left="0"/>
+            </w:pPr>
+            <w:r>
+              <w:t>-Compensat</w:t>
+            </w:r>
+            <w:r>
+              <w:t xml:space="preserve">e </w:t>
+            </w:r>
+            <w:r>
+              <w:t>for</w:t>
+            </w:r>
+            <w:r>
+              <w:t xml:space="preserve"> client base on level of value of stolen items.</w:t>
+            </w:r>
           </w:p>
         </w:tc>
       </w:tr>
@@ -1149,6 +803,9 @@
               <w:pStyle w:val="ListParagraph"/>
               <w:ind w:left="0"/>
             </w:pPr>
+            <w:r>
+              <w:t>Medium</w:t>
+            </w:r>
           </w:p>
         </w:tc>
         <w:tc>
@@ -1160,6 +817,9 @@
               <w:pStyle w:val="ListParagraph"/>
               <w:ind w:left="0"/>
             </w:pPr>
+            <w:r>
+              <w:t>Low</w:t>
+            </w:r>
           </w:p>
         </w:tc>
         <w:tc>
@@ -1171,6 +831,15 @@
               <w:pStyle w:val="ListParagraph"/>
               <w:ind w:left="0"/>
             </w:pPr>
+            <w:r>
+              <w:t xml:space="preserve">-Employee will be fired and </w:t>
+            </w:r>
+            <w:r>
+              <w:t>arrested</w:t>
+            </w:r>
+            <w:r>
+              <w:t xml:space="preserve"> depend on level of loss.</w:t>
+            </w:r>
           </w:p>
         </w:tc>
       </w:tr>
@@ -1216,6 +885,9 @@
               <w:pStyle w:val="ListParagraph"/>
               <w:ind w:left="0"/>
             </w:pPr>
+            <w:r>
+              <w:t>Low</w:t>
+            </w:r>
           </w:p>
         </w:tc>
         <w:tc>
@@ -1227,6 +899,9 @@
               <w:pStyle w:val="ListParagraph"/>
               <w:ind w:left="0"/>
             </w:pPr>
+            <w:r>
+              <w:t>Low</w:t>
+            </w:r>
           </w:p>
         </w:tc>
         <w:tc>
@@ -1238,6 +913,24 @@
               <w:pStyle w:val="ListParagraph"/>
               <w:ind w:left="0"/>
             </w:pPr>
+            <w:r>
+              <w:t>-Employee must assure conditions of cleaning tools are good before doing.</w:t>
+            </w:r>
+          </w:p>
+          <w:p>
+            <w:pPr>
+              <w:pStyle w:val="ListParagraph"/>
+              <w:ind w:left="0"/>
+            </w:pPr>
+            <w:r>
+              <w:t xml:space="preserve">-Compensate </w:t>
+            </w:r>
+            <w:r>
+              <w:t>for</w:t>
+            </w:r>
+            <w:r>
+              <w:t xml:space="preserve"> company if broken tools.</w:t>
+            </w:r>
           </w:p>
         </w:tc>
       </w:tr>
@@ -1283,6 +976,9 @@
               <w:pStyle w:val="ListParagraph"/>
               <w:ind w:left="0"/>
             </w:pPr>
+            <w:r>
+              <w:t>High</w:t>
+            </w:r>
           </w:p>
         </w:tc>
         <w:tc>
@@ -1294,6 +990,9 @@
               <w:pStyle w:val="ListParagraph"/>
               <w:ind w:left="0"/>
             </w:pPr>
+            <w:r>
+              <w:t>Low</w:t>
+            </w:r>
           </w:p>
         </w:tc>
         <w:tc>
@@ -1305,6 +1004,9 @@
               <w:pStyle w:val="ListParagraph"/>
               <w:ind w:left="0"/>
             </w:pPr>
+            <w:r>
+              <w:t xml:space="preserve">-Employee must sign a contract that obligate employee compensates for break the contract. </w:t>
+            </w:r>
           </w:p>
         </w:tc>
       </w:tr>
@@ -1350,6 +1052,9 @@
               <w:pStyle w:val="ListParagraph"/>
               <w:ind w:left="0"/>
             </w:pPr>
+            <w:r>
+              <w:t>High</w:t>
+            </w:r>
           </w:p>
         </w:tc>
         <w:tc>
@@ -1361,6 +1066,9 @@
               <w:pStyle w:val="ListParagraph"/>
               <w:ind w:left="0"/>
             </w:pPr>
+            <w:r>
+              <w:t>Low</w:t>
+            </w:r>
           </w:p>
         </w:tc>
         <w:tc>
@@ -1372,14 +1080,359 @@
               <w:pStyle w:val="ListParagraph"/>
               <w:ind w:left="0"/>
             </w:pPr>
+            <w:r>
+              <w:t>-Other helper will be assigned to help client with company’s apology and compensation gifts.</w:t>
+            </w:r>
           </w:p>
         </w:tc>
       </w:tr>
     </w:tbl>
     <w:p>
       <w:pPr>
-        <w:pStyle w:val="ListParagraph"/>
-      </w:pPr>
+        <w:jc w:val="center"/>
+        <w:rPr>
+          <w:b/>
+          <w:color w:val="0070C0"/>
+        </w:rPr>
+      </w:pPr>
+      <w:r>
+        <w:rPr>
+          <w:b/>
+          <w:color w:val="0070C0"/>
+        </w:rPr>
+        <w:t>Risk assessment of Go-Clean Service</w:t>
+      </w:r>
+    </w:p>
+    <w:p>
+      <w:pPr>
+        <w:rPr>
+          <w:b/>
+        </w:rPr>
+      </w:pPr>
+      <w:r>
+        <w:rPr>
+          <w:b/>
+        </w:rPr>
+        <w:lastRenderedPageBreak/>
+        <w:t>The main benefits of Go-Clean Services:</w:t>
+      </w:r>
+    </w:p>
+    <w:p>
+      <w:pPr>
+        <w:pStyle w:val="ListParagraph"/>
+        <w:numPr>
+          <w:ilvl w:val="0"/>
+          <w:numId w:val="3"/>
+        </w:numPr>
+      </w:pPr>
+      <w:r>
+        <w:t xml:space="preserve">According to frame work of Go-Clean Service at Indonesia. Based on the market and the needs in </w:t>
+      </w:r>
+      <w:r>
+        <w:t>Vietnam, our</w:t>
+      </w:r>
+      <w:r>
+        <w:t xml:space="preserve"> company client decide to operate 3 type of cleaning services:</w:t>
+      </w:r>
+    </w:p>
+    <w:p>
+      <w:pPr>
+        <w:pStyle w:val="ListParagraph"/>
+        <w:numPr>
+          <w:ilvl w:val="0"/>
+          <w:numId w:val="4"/>
+        </w:numPr>
+      </w:pPr>
+      <w:r>
+        <w:t xml:space="preserve">Help by time: with two options: </w:t>
+      </w:r>
+      <w:hyperlink r:id="rId5" w:history="1">
+        <w:r>
+          <w:rPr>
+            <w:rStyle w:val="Hyperlink"/>
+          </w:rPr>
+          <w:t>https:/www.jupviec.vn/giup-viec-theo-gio</w:t>
+        </w:r>
+      </w:hyperlink>
+    </w:p>
+    <w:p>
+      <w:pPr>
+        <w:pStyle w:val="ListParagraph"/>
+        <w:numPr>
+          <w:ilvl w:val="0"/>
+          <w:numId w:val="5"/>
+        </w:numPr>
+      </w:pPr>
+      <w:r>
+        <w:t>1,722,000 VND / month</w:t>
+      </w:r>
+    </w:p>
+    <w:p>
+      <w:pPr>
+        <w:pStyle w:val="ListParagraph"/>
+        <w:ind w:left="2160"/>
+      </w:pPr>
+      <w:r>
+        <w:t>3.5 hours / session x 12 sessions / month.</w:t>
+      </w:r>
+    </w:p>
+    <w:p>
+      <w:pPr>
+        <w:pStyle w:val="ListParagraph"/>
+        <w:numPr>
+          <w:ilvl w:val="0"/>
+          <w:numId w:val="5"/>
+        </w:numPr>
+      </w:pPr>
+      <w:r>
+        <w:t>3,108,000 VND / month</w:t>
+      </w:r>
+    </w:p>
+    <w:p>
+      <w:pPr>
+        <w:pStyle w:val="ListParagraph"/>
+        <w:ind w:left="2160"/>
+      </w:pPr>
+      <w:r>
+        <w:t>3.5 hours / session x 24 sessions / month</w:t>
+      </w:r>
+    </w:p>
+    <w:p>
+      <w:pPr>
+        <w:pStyle w:val="ListParagraph"/>
+        <w:numPr>
+          <w:ilvl w:val="0"/>
+          <w:numId w:val="5"/>
+        </w:numPr>
+      </w:pPr>
+      <w:r>
+        <w:t>Advantages:</w:t>
+      </w:r>
+    </w:p>
+    <w:p>
+      <w:pPr>
+        <w:pStyle w:val="ListParagraph"/>
+        <w:ind w:left="2160"/>
+      </w:pPr>
+      <w:r>
+        <w:t>-</w:t>
+      </w:r>
+      <w:r>
+        <w:t xml:space="preserve"> </w:t>
+      </w:r>
+      <w:r>
+        <w:t>No cost for accommodation, travel, Tet bonus for maids. Savings on average 3 million / month</w:t>
+      </w:r>
+    </w:p>
+    <w:p>
+      <w:pPr>
+        <w:pStyle w:val="ListParagraph"/>
+        <w:ind w:left="2160"/>
+      </w:pPr>
+      <w:r>
+        <w:t>-Does not affect family life</w:t>
+      </w:r>
+    </w:p>
+    <w:p>
+      <w:pPr>
+        <w:pStyle w:val="ListParagraph"/>
+        <w:ind w:left="2160"/>
+      </w:pPr>
+      <w:r>
+        <w:t>-The baby is not affected by the voice, the habit of the maid</w:t>
+      </w:r>
+    </w:p>
+    <w:p>
+      <w:pPr>
+        <w:pStyle w:val="ListParagraph"/>
+        <w:ind w:left="2160"/>
+      </w:pPr>
+      <w:r>
+        <w:t xml:space="preserve">-Not dependent on a single maid. </w:t>
+      </w:r>
+    </w:p>
+    <w:p>
+      <w:pPr>
+        <w:pStyle w:val="ListParagraph"/>
+        <w:numPr>
+          <w:ilvl w:val="0"/>
+          <w:numId w:val="4"/>
+        </w:numPr>
+      </w:pPr>
+      <w:r>
+        <w:t>Help from the morning to evening:</w:t>
+      </w:r>
+      <w:r>
+        <w:t xml:space="preserve"> </w:t>
+      </w:r>
+      <w:r>
+        <w:t>with two options:</w:t>
+      </w:r>
+    </w:p>
+    <w:p>
+      <w:pPr>
+        <w:pStyle w:val="ListParagraph"/>
+        <w:numPr>
+          <w:ilvl w:val="0"/>
+          <w:numId w:val="5"/>
+        </w:numPr>
+      </w:pPr>
+      <w:r>
+        <w:t>VND 5,800,000 / month</w:t>
+      </w:r>
+    </w:p>
+    <w:p>
+      <w:pPr>
+        <w:pStyle w:val="ListParagraph"/>
+        <w:ind w:left="2160"/>
+      </w:pPr>
+      <w:r>
+        <w:t>Contract&gt; 3 months</w:t>
+      </w:r>
+    </w:p>
+    <w:p>
+      <w:pPr>
+        <w:pStyle w:val="ListParagraph"/>
+        <w:numPr>
+          <w:ilvl w:val="0"/>
+          <w:numId w:val="5"/>
+        </w:numPr>
+      </w:pPr>
+      <w:r>
+        <w:t>VND 6,000,000 / month</w:t>
+      </w:r>
+    </w:p>
+    <w:p>
+      <w:pPr>
+        <w:pStyle w:val="ListParagraph"/>
+        <w:ind w:left="2160"/>
+      </w:pPr>
+      <w:r>
+        <w:t>Contract ≤ 3 months</w:t>
+      </w:r>
+    </w:p>
+    <w:p>
+      <w:pPr>
+        <w:pStyle w:val="ListParagraph"/>
+        <w:numPr>
+          <w:ilvl w:val="0"/>
+          <w:numId w:val="5"/>
+        </w:numPr>
+      </w:pPr>
+      <w:r>
+        <w:t>Advantages:</w:t>
+      </w:r>
+    </w:p>
+    <w:p>
+      <w:pPr>
+        <w:pStyle w:val="ListParagraph"/>
+        <w:ind w:left="2160"/>
+      </w:pPr>
+      <w:r>
+        <w:t>-</w:t>
+      </w:r>
+      <w:r>
+        <w:t xml:space="preserve"> </w:t>
+      </w:r>
+      <w:r>
+        <w:t>Assist in the time frame required by customers.</w:t>
+      </w:r>
+    </w:p>
+    <w:p>
+      <w:pPr>
+        <w:pStyle w:val="ListParagraph"/>
+        <w:ind w:left="2160"/>
+      </w:pPr>
+      <w:r>
+        <w:t>-The maid full of records, good personalities.</w:t>
+      </w:r>
+    </w:p>
+    <w:p>
+      <w:pPr>
+        <w:pStyle w:val="ListParagraph"/>
+        <w:ind w:left="2160"/>
+      </w:pPr>
+      <w:r>
+        <w:t>-Recruited by Go-Clean, management, training.</w:t>
+      </w:r>
+    </w:p>
+    <w:p>
+      <w:pPr>
+        <w:pStyle w:val="ListParagraph"/>
+        <w:ind w:left="2160"/>
+      </w:pPr>
+      <w:r>
+        <w:t>-Does not affect family life.</w:t>
+      </w:r>
+    </w:p>
+    <w:p>
+      <w:pPr>
+        <w:pStyle w:val="ListParagraph"/>
+        <w:ind w:left="2160"/>
+      </w:pPr>
+      <w:r>
+        <w:t>-Save time, save money.</w:t>
+      </w:r>
+    </w:p>
+    <w:p>
+      <w:pPr>
+        <w:pStyle w:val="ListParagraph"/>
+        <w:numPr>
+          <w:ilvl w:val="0"/>
+          <w:numId w:val="4"/>
+        </w:numPr>
+      </w:pPr>
+      <w:r>
+        <w:t>Industrial hygiene after construction</w:t>
+      </w:r>
+      <w:r>
+        <w:t>:</w:t>
+      </w:r>
+    </w:p>
+    <w:p>
+      <w:pPr>
+        <w:pStyle w:val="ListParagraph"/>
+        <w:numPr>
+          <w:ilvl w:val="0"/>
+          <w:numId w:val="5"/>
+        </w:numPr>
+      </w:pPr>
+      <w:r>
+        <w:t>Advantages:</w:t>
+      </w:r>
+    </w:p>
+    <w:p>
+      <w:pPr>
+        <w:pStyle w:val="ListParagraph"/>
+        <w:ind w:left="2160"/>
+      </w:pPr>
+      <w:r>
+        <w:t>-</w:t>
+      </w:r>
+      <w:r>
+        <w:t xml:space="preserve"> </w:t>
+      </w:r>
+      <w:r>
+        <w:t>Workers are trained cleaning skills according to foreign standards</w:t>
+      </w:r>
+    </w:p>
+    <w:p>
+      <w:pPr>
+        <w:pStyle w:val="ListParagraph"/>
+        <w:ind w:left="2160"/>
+      </w:pPr>
+      <w:r>
+        <w:t>-Use genuine imported cleaning chemicals, no health effects, no damage to furniture</w:t>
+      </w:r>
+    </w:p>
+    <w:p>
+      <w:pPr>
+        <w:pStyle w:val="ListParagraph"/>
+        <w:ind w:left="2160"/>
+      </w:pPr>
+      <w:r>
+        <w:t>-Warranty of all services. Insurance in case of damage to furniture</w:t>
+      </w:r>
     </w:p>
     <w:p>
       <w:pPr>
@@ -1398,6 +1451,41 @@
         </w:rPr>
         <w:t>Transparency:</w:t>
       </w:r>
+    </w:p>
+    <w:p>
+      <w:pPr>
+        <w:pStyle w:val="ListParagraph"/>
+      </w:pPr>
+      <w:r>
+        <w:t>-</w:t>
+      </w:r>
+      <w:r>
+        <w:t>With clients,</w:t>
+      </w:r>
+      <w:r>
+        <w:t xml:space="preserve"> our company always provide trusted information about helpers. Each client joining in our system can review the feedbacks and profile of any helper. Feedback system always provide trusted ranking from client not from bot.</w:t>
+      </w:r>
+    </w:p>
+    <w:p>
+      <w:pPr>
+        <w:pStyle w:val="ListParagraph"/>
+      </w:pPr>
+      <w:r>
+        <w:t>-With employee, our company provide professional cleaning tools that help their work smoothly</w:t>
+      </w:r>
+      <w:r>
+        <w:t>. Employee also receive benefits without monthly salary such as: bonus base on feedback ranking system, travel…</w:t>
+      </w:r>
+    </w:p>
+    <w:p>
+      <w:pPr>
+        <w:pStyle w:val="ListParagraph"/>
+      </w:pPr>
+      <w:r>
+        <w:t>-Each interaction process always assures the present of three sides: sign contract, rules. The constraints of employee and company must be clear information to client and reversed.</w:t>
+      </w:r>
+      <w:bookmarkStart w:id="0" w:name="_GoBack"/>
+      <w:bookmarkEnd w:id="0"/>
     </w:p>
     <w:sectPr>
       <w:pgSz w:w="12240" w:h="15840"/>
@@ -1410,7 +1498,7 @@
 </file>
 
 <file path=word/numbering.xml><?xml version="1.0" encoding="utf-8"?>
-<w:numbering xmlns:wpc="http://schemas.microsoft.com/office/word/2010/wordprocessingCanvas" xmlns:mc="http://schemas.openxmlformats.org/markup-compatibility/2006" xmlns:o="urn:schemas-microsoft-com:office:office" xmlns:r="http://schemas.openxmlformats.org/officeDocument/2006/relationships" xmlns:m="http://schemas.openxmlformats.org/officeDocument/2006/math" xmlns:v="urn:schemas-microsoft-com:vml" xmlns:wp14="http://schemas.microsoft.com/office/word/2010/wordprocessingDrawing" xmlns:wp="http://schemas.openxmlformats.org/drawingml/2006/wordprocessingDrawing" xmlns:w10="urn:schemas-microsoft-com:office:word" xmlns:w="http://schemas.openxmlformats.org/wordprocessingml/2006/main" xmlns:w14="http://schemas.microsoft.com/office/word/2010/wordml" xmlns:w15="http://schemas.microsoft.com/office/word/2012/wordml" xmlns:wpg="http://schemas.microsoft.com/office/word/2010/wordprocessingGroup" xmlns:wpi="http://schemas.microsoft.com/office/word/2010/wordprocessingInk" xmlns:wne="http://schemas.microsoft.com/office/word/2006/wordml" xmlns:wps="http://schemas.microsoft.com/office/word/2010/wordprocessingShape" mc:Ignorable="w14 w15 wp14">
+<w:numbering xmlns:wpc="http://schemas.microsoft.com/office/word/2010/wordprocessingCanvas" xmlns:cx="http://schemas.microsoft.com/office/drawing/2014/chartex" xmlns:mc="http://schemas.openxmlformats.org/markup-compatibility/2006" xmlns:o="urn:schemas-microsoft-com:office:office" xmlns:r="http://schemas.openxmlformats.org/officeDocument/2006/relationships" xmlns:m="http://schemas.openxmlformats.org/officeDocument/2006/math" xmlns:v="urn:schemas-microsoft-com:vml" xmlns:wp14="http://schemas.microsoft.com/office/word/2010/wordprocessingDrawing" xmlns:wp="http://schemas.openxmlformats.org/drawingml/2006/wordprocessingDrawing" xmlns:w10="urn:schemas-microsoft-com:office:word" xmlns:w="http://schemas.openxmlformats.org/wordprocessingml/2006/main" xmlns:w14="http://schemas.microsoft.com/office/word/2010/wordml" xmlns:w15="http://schemas.microsoft.com/office/word/2012/wordml" xmlns:w16se="http://schemas.microsoft.com/office/word/2015/wordml/symex" xmlns:wpg="http://schemas.microsoft.com/office/word/2010/wordprocessingGroup" xmlns:wpi="http://schemas.microsoft.com/office/word/2010/wordprocessingInk" xmlns:wne="http://schemas.microsoft.com/office/word/2006/wordml" xmlns:wps="http://schemas.microsoft.com/office/word/2010/wordprocessingShape" mc:Ignorable="w14 w15 w16se wp14">
   <w:numPicBullet w:numPicBulletId="0">
     <w:pict>
       <v:shapetype id="_x0000_t75" coordsize="21600,21600" o:spt="75" o:preferrelative="t" path="m@4@5l@4@11@9@11@9@5xe" filled="f" stroked="f">
@@ -1432,12 +1520,12 @@
         <v:path o:extrusionok="f" gradientshapeok="t" o:connecttype="rect"/>
         <o:lock v:ext="edit" aspectratio="t"/>
       </v:shapetype>
-      <v:shape id="_x0000_i1080" type="#_x0000_t75" style="width:11.25pt;height:11.25pt" o:bullet="t">
+      <v:shape id="_x0000_i1050" type="#_x0000_t75" style="width:10.9pt;height:10.9pt" o:bullet="t">
         <v:imagedata r:id="rId1" o:title="mso51A5"/>
       </v:shape>
     </w:pict>
   </w:numPicBullet>
-  <w:abstractNum w:abstractNumId="0">
+  <w:abstractNum w:abstractNumId="0" w15:restartNumberingAfterBreak="0">
     <w:nsid w:val="09412C0A"/>
     <w:multiLevelType w:val="hybridMultilevel"/>
     <w:tmpl w:val="3CEEC9C8"/>
@@ -1550,7 +1638,7 @@
       </w:rPr>
     </w:lvl>
   </w:abstractNum>
-  <w:abstractNum w:abstractNumId="1">
+  <w:abstractNum w:abstractNumId="1" w15:restartNumberingAfterBreak="0">
     <w:nsid w:val="2E970958"/>
     <w:multiLevelType w:val="hybridMultilevel"/>
     <w:tmpl w:val="56243CD2"/>
@@ -1663,7 +1751,7 @@
       </w:rPr>
     </w:lvl>
   </w:abstractNum>
-  <w:abstractNum w:abstractNumId="2">
+  <w:abstractNum w:abstractNumId="2" w15:restartNumberingAfterBreak="0">
     <w:nsid w:val="2FC14366"/>
     <w:multiLevelType w:val="hybridMultilevel"/>
     <w:tmpl w:val="E3606092"/>
@@ -1749,120 +1837,120 @@
       </w:pPr>
     </w:lvl>
   </w:abstractNum>
-  <w:abstractNum w:abstractNumId="3">
+  <w:abstractNum w:abstractNumId="3" w15:restartNumberingAfterBreak="0">
     <w:nsid w:val="390C2F2B"/>
     <w:multiLevelType w:val="hybridMultilevel"/>
-    <w:tmpl w:val="CCFC737A"/>
-    <w:lvl w:ilvl="0" w:tplc="04090005">
+    <w:tmpl w:val="B4B04450"/>
+    <w:lvl w:ilvl="0" w:tplc="04090001">
+      <w:start w:val="1"/>
+      <w:numFmt w:val="bullet"/>
+      <w:lvlText w:val=""/>
+      <w:lvlJc w:val="left"/>
+      <w:pPr>
+        <w:ind w:left="2160" w:hanging="360"/>
+      </w:pPr>
+      <w:rPr>
+        <w:rFonts w:ascii="Symbol" w:hAnsi="Symbol" w:hint="default"/>
+      </w:rPr>
+    </w:lvl>
+    <w:lvl w:ilvl="1" w:tplc="04090003" w:tentative="1">
+      <w:start w:val="1"/>
+      <w:numFmt w:val="bullet"/>
+      <w:lvlText w:val="o"/>
+      <w:lvlJc w:val="left"/>
+      <w:pPr>
+        <w:ind w:left="2880" w:hanging="360"/>
+      </w:pPr>
+      <w:rPr>
+        <w:rFonts w:ascii="Courier New" w:hAnsi="Courier New" w:cs="Courier New" w:hint="default"/>
+      </w:rPr>
+    </w:lvl>
+    <w:lvl w:ilvl="2" w:tplc="04090005" w:tentative="1">
       <w:start w:val="1"/>
       <w:numFmt w:val="bullet"/>
       <w:lvlText w:val=""/>
       <w:lvlJc w:val="left"/>
       <w:pPr>
-        <w:ind w:left="2160" w:hanging="360"/>
+        <w:ind w:left="3600" w:hanging="360"/>
       </w:pPr>
       <w:rPr>
         <w:rFonts w:ascii="Marlett" w:hAnsi="Marlett" w:hint="default"/>
       </w:rPr>
     </w:lvl>
-    <w:lvl w:ilvl="1" w:tplc="04090003" w:tentative="1">
+    <w:lvl w:ilvl="3" w:tplc="04090001" w:tentative="1">
+      <w:start w:val="1"/>
+      <w:numFmt w:val="bullet"/>
+      <w:lvlText w:val=""/>
+      <w:lvlJc w:val="left"/>
+      <w:pPr>
+        <w:ind w:left="4320" w:hanging="360"/>
+      </w:pPr>
+      <w:rPr>
+        <w:rFonts w:ascii="Symbol" w:hAnsi="Symbol" w:hint="default"/>
+      </w:rPr>
+    </w:lvl>
+    <w:lvl w:ilvl="4" w:tplc="04090003" w:tentative="1">
       <w:start w:val="1"/>
       <w:numFmt w:val="bullet"/>
       <w:lvlText w:val="o"/>
       <w:lvlJc w:val="left"/>
       <w:pPr>
-        <w:ind w:left="2880" w:hanging="360"/>
+        <w:ind w:left="5040" w:hanging="360"/>
       </w:pPr>
       <w:rPr>
         <w:rFonts w:ascii="Courier New" w:hAnsi="Courier New" w:cs="Courier New" w:hint="default"/>
       </w:rPr>
     </w:lvl>
-    <w:lvl w:ilvl="2" w:tplc="04090005" w:tentative="1">
+    <w:lvl w:ilvl="5" w:tplc="04090005" w:tentative="1">
       <w:start w:val="1"/>
       <w:numFmt w:val="bullet"/>
       <w:lvlText w:val=""/>
       <w:lvlJc w:val="left"/>
       <w:pPr>
-        <w:ind w:left="3600" w:hanging="360"/>
+        <w:ind w:left="5760" w:hanging="360"/>
       </w:pPr>
       <w:rPr>
         <w:rFonts w:ascii="Marlett" w:hAnsi="Marlett" w:hint="default"/>
       </w:rPr>
     </w:lvl>
-    <w:lvl w:ilvl="3" w:tplc="04090001" w:tentative="1">
+    <w:lvl w:ilvl="6" w:tplc="04090001" w:tentative="1">
       <w:start w:val="1"/>
       <w:numFmt w:val="bullet"/>
       <w:lvlText w:val=""/>
       <w:lvlJc w:val="left"/>
       <w:pPr>
-        <w:ind w:left="4320" w:hanging="360"/>
+        <w:ind w:left="6480" w:hanging="360"/>
       </w:pPr>
       <w:rPr>
         <w:rFonts w:ascii="Symbol" w:hAnsi="Symbol" w:hint="default"/>
       </w:rPr>
     </w:lvl>
-    <w:lvl w:ilvl="4" w:tplc="04090003" w:tentative="1">
+    <w:lvl w:ilvl="7" w:tplc="04090003" w:tentative="1">
       <w:start w:val="1"/>
       <w:numFmt w:val="bullet"/>
       <w:lvlText w:val="o"/>
       <w:lvlJc w:val="left"/>
       <w:pPr>
-        <w:ind w:left="5040" w:hanging="360"/>
+        <w:ind w:left="7200" w:hanging="360"/>
       </w:pPr>
       <w:rPr>
         <w:rFonts w:ascii="Courier New" w:hAnsi="Courier New" w:cs="Courier New" w:hint="default"/>
       </w:rPr>
     </w:lvl>
-    <w:lvl w:ilvl="5" w:tplc="04090005" w:tentative="1">
+    <w:lvl w:ilvl="8" w:tplc="04090005" w:tentative="1">
       <w:start w:val="1"/>
       <w:numFmt w:val="bullet"/>
       <w:lvlText w:val=""/>
       <w:lvlJc w:val="left"/>
       <w:pPr>
-        <w:ind w:left="5760" w:hanging="360"/>
+        <w:ind w:left="7920" w:hanging="360"/>
       </w:pPr>
       <w:rPr>
         <w:rFonts w:ascii="Marlett" w:hAnsi="Marlett" w:hint="default"/>
       </w:rPr>
     </w:lvl>
-    <w:lvl w:ilvl="6" w:tplc="04090001" w:tentative="1">
-      <w:start w:val="1"/>
-      <w:numFmt w:val="bullet"/>
-      <w:lvlText w:val=""/>
-      <w:lvlJc w:val="left"/>
-      <w:pPr>
-        <w:ind w:left="6480" w:hanging="360"/>
-      </w:pPr>
-      <w:rPr>
-        <w:rFonts w:ascii="Symbol" w:hAnsi="Symbol" w:hint="default"/>
-      </w:rPr>
-    </w:lvl>
-    <w:lvl w:ilvl="7" w:tplc="04090003" w:tentative="1">
-      <w:start w:val="1"/>
-      <w:numFmt w:val="bullet"/>
-      <w:lvlText w:val="o"/>
-      <w:lvlJc w:val="left"/>
-      <w:pPr>
-        <w:ind w:left="7200" w:hanging="360"/>
-      </w:pPr>
-      <w:rPr>
-        <w:rFonts w:ascii="Courier New" w:hAnsi="Courier New" w:cs="Courier New" w:hint="default"/>
-      </w:rPr>
-    </w:lvl>
-    <w:lvl w:ilvl="8" w:tplc="04090005" w:tentative="1">
-      <w:start w:val="1"/>
-      <w:numFmt w:val="bullet"/>
-      <w:lvlText w:val=""/>
-      <w:lvlJc w:val="left"/>
-      <w:pPr>
-        <w:ind w:left="7920" w:hanging="360"/>
-      </w:pPr>
-      <w:rPr>
-        <w:rFonts w:ascii="Marlett" w:hAnsi="Marlett" w:hint="default"/>
-      </w:rPr>
-    </w:lvl>
   </w:abstractNum>
-  <w:abstractNum w:abstractNumId="4">
+  <w:abstractNum w:abstractNumId="4" w15:restartNumberingAfterBreak="0">
     <w:nsid w:val="390F2966"/>
     <w:multiLevelType w:val="hybridMultilevel"/>
     <w:tmpl w:val="D52CB5E8"/>
@@ -1995,7 +2083,7 @@
 </file>
 
 <file path=word/styles.xml><?xml version="1.0" encoding="utf-8"?>
-<w:styles xmlns:mc="http://schemas.openxmlformats.org/markup-compatibility/2006" xmlns:r="http://schemas.openxmlformats.org/officeDocument/2006/relationships" xmlns:w="http://schemas.openxmlformats.org/wordprocessingml/2006/main" xmlns:w14="http://schemas.microsoft.com/office/word/2010/wordml" xmlns:w15="http://schemas.microsoft.com/office/word/2012/wordml" mc:Ignorable="w14 w15">
+<w:styles xmlns:mc="http://schemas.openxmlformats.org/markup-compatibility/2006" xmlns:r="http://schemas.openxmlformats.org/officeDocument/2006/relationships" xmlns:w="http://schemas.openxmlformats.org/wordprocessingml/2006/main" xmlns:w14="http://schemas.microsoft.com/office/word/2010/wordml" xmlns:w15="http://schemas.microsoft.com/office/word/2012/wordml" xmlns:w16se="http://schemas.microsoft.com/office/word/2015/wordml/symex" mc:Ignorable="w14 w15 w16se">
   <w:docDefaults>
     <w:rPrDefault>
       <w:rPr>
@@ -2485,7 +2573,6 @@
       <w:spacing w:after="0" w:line="240" w:lineRule="auto"/>
     </w:pPr>
     <w:tblPr>
-      <w:tblInd w:w="0" w:type="dxa"/>
       <w:tblBorders>
         <w:top w:val="single" w:sz="4" w:space="0" w:color="auto"/>
         <w:left w:val="single" w:sz="4" w:space="0" w:color="auto"/>
@@ -2494,12 +2581,6 @@
         <w:insideH w:val="single" w:sz="4" w:space="0" w:color="auto"/>
         <w:insideV w:val="single" w:sz="4" w:space="0" w:color="auto"/>
       </w:tblBorders>
-      <w:tblCellMar>
-        <w:top w:w="0" w:type="dxa"/>
-        <w:left w:w="108" w:type="dxa"/>
-        <w:bottom w:w="0" w:type="dxa"/>
-        <w:right w:w="108" w:type="dxa"/>
-      </w:tblCellMar>
     </w:tblPr>
   </w:style>
   <w:style w:type="paragraph" w:styleId="BalloonText">

</xml_diff>